<commit_message>
Add new versions of ASSIST documents; add initial Ice_Watch manual.
</commit_message>
<xml_diff>
--- a/public/ASSIST_v4.1_Installation_Guide.docx
+++ b/public/ASSIST_v4.1_Installation_Guide.docx
@@ -325,49 +325,41 @@
           <w:sz w:val="30"/>
           <w:szCs w:val="30"/>
         </w:rPr>
-        <w:t>WINDOW</w:t>
-      </w:r>
+        <w:t>WINDOWS PLATFORM, page 6</w:t>
+      </w:r>
+      <w:r>
+        <w:rPr>
+          <w:rFonts w:ascii="Calibri" w:hAnsi="Calibri"/>
+          <w:b/>
+          <w:bCs/>
+          <w:sz w:val="30"/>
+          <w:szCs w:val="30"/>
+        </w:rPr>
+        <w:br w:type="page"/>
+      </w:r>
+    </w:p>
+    <w:p>
+      <w:pPr>
+        <w:pStyle w:val="NormalWeb"/>
+        <w:rPr>
+          <w:rFonts w:ascii="Calibri" w:hAnsi="Calibri"/>
+          <w:b/>
+          <w:bCs/>
+          <w:sz w:val="30"/>
+          <w:szCs w:val="30"/>
+        </w:rPr>
+      </w:pPr>
       <w:bookmarkStart w:id="0" w:name="_GoBack"/>
       <w:bookmarkEnd w:id="0"/>
       <w:r>
         <w:rPr>
           <w:rFonts w:ascii="Calibri" w:hAnsi="Calibri"/>
-          <w:bCs/>
-          <w:sz w:val="30"/>
-          <w:szCs w:val="30"/>
-        </w:rPr>
-        <w:t>S PLATFORM, page 6</w:t>
-      </w:r>
-      <w:r>
-        <w:rPr>
-          <w:rFonts w:ascii="Calibri" w:hAnsi="Calibri"/>
           <w:b/>
           <w:bCs/>
           <w:sz w:val="30"/>
           <w:szCs w:val="30"/>
         </w:rPr>
-        <w:br w:type="page"/>
-      </w:r>
-    </w:p>
-    <w:p>
-      <w:pPr>
-        <w:pStyle w:val="NormalWeb"/>
-        <w:rPr>
-          <w:rFonts w:ascii="Calibri" w:hAnsi="Calibri"/>
-          <w:b/>
-          <w:bCs/>
-          <w:sz w:val="30"/>
-          <w:szCs w:val="30"/>
-        </w:rPr>
-      </w:pPr>
-      <w:r>
-        <w:rPr>
-          <w:rFonts w:ascii="Calibri" w:hAnsi="Calibri"/>
-          <w:b/>
-          <w:bCs/>
-          <w:sz w:val="30"/>
-          <w:szCs w:val="30"/>
-        </w:rPr>
+        <w:lastRenderedPageBreak/>
         <w:t>MAC PLATFORM</w:t>
       </w:r>
     </w:p>
@@ -5072,6 +5064,95 @@
     </w:lvl>
   </w:abstractNum>
   <w:abstractNum w:abstractNumId="2">
+    <w:nsid w:val="0A7C6337"/>
+    <w:multiLevelType w:val="hybridMultilevel"/>
+    <w:tmpl w:val="FE9C2C34"/>
+    <w:lvl w:ilvl="0" w:tplc="0409000F">
+      <w:start w:val="1"/>
+      <w:numFmt w:val="decimal"/>
+      <w:lvlText w:val="%1."/>
+      <w:lvlJc w:val="left"/>
+      <w:pPr>
+        <w:ind w:left="720" w:hanging="360"/>
+      </w:pPr>
+      <w:rPr>
+        <w:rFonts w:hint="default"/>
+      </w:rPr>
+    </w:lvl>
+    <w:lvl w:ilvl="1" w:tplc="04090019" w:tentative="1">
+      <w:start w:val="1"/>
+      <w:numFmt w:val="lowerLetter"/>
+      <w:lvlText w:val="%2."/>
+      <w:lvlJc w:val="left"/>
+      <w:pPr>
+        <w:ind w:left="1440" w:hanging="360"/>
+      </w:pPr>
+    </w:lvl>
+    <w:lvl w:ilvl="2" w:tplc="0409001B" w:tentative="1">
+      <w:start w:val="1"/>
+      <w:numFmt w:val="lowerRoman"/>
+      <w:lvlText w:val="%3."/>
+      <w:lvlJc w:val="right"/>
+      <w:pPr>
+        <w:ind w:left="2160" w:hanging="180"/>
+      </w:pPr>
+    </w:lvl>
+    <w:lvl w:ilvl="3" w:tplc="0409000F" w:tentative="1">
+      <w:start w:val="1"/>
+      <w:numFmt w:val="decimal"/>
+      <w:lvlText w:val="%4."/>
+      <w:lvlJc w:val="left"/>
+      <w:pPr>
+        <w:ind w:left="2880" w:hanging="360"/>
+      </w:pPr>
+    </w:lvl>
+    <w:lvl w:ilvl="4" w:tplc="04090019" w:tentative="1">
+      <w:start w:val="1"/>
+      <w:numFmt w:val="lowerLetter"/>
+      <w:lvlText w:val="%5."/>
+      <w:lvlJc w:val="left"/>
+      <w:pPr>
+        <w:ind w:left="3600" w:hanging="360"/>
+      </w:pPr>
+    </w:lvl>
+    <w:lvl w:ilvl="5" w:tplc="0409001B" w:tentative="1">
+      <w:start w:val="1"/>
+      <w:numFmt w:val="lowerRoman"/>
+      <w:lvlText w:val="%6."/>
+      <w:lvlJc w:val="right"/>
+      <w:pPr>
+        <w:ind w:left="4320" w:hanging="180"/>
+      </w:pPr>
+    </w:lvl>
+    <w:lvl w:ilvl="6" w:tplc="0409000F" w:tentative="1">
+      <w:start w:val="1"/>
+      <w:numFmt w:val="decimal"/>
+      <w:lvlText w:val="%7."/>
+      <w:lvlJc w:val="left"/>
+      <w:pPr>
+        <w:ind w:left="5040" w:hanging="360"/>
+      </w:pPr>
+    </w:lvl>
+    <w:lvl w:ilvl="7" w:tplc="04090019" w:tentative="1">
+      <w:start w:val="1"/>
+      <w:numFmt w:val="lowerLetter"/>
+      <w:lvlText w:val="%8."/>
+      <w:lvlJc w:val="left"/>
+      <w:pPr>
+        <w:ind w:left="5760" w:hanging="360"/>
+      </w:pPr>
+    </w:lvl>
+    <w:lvl w:ilvl="8" w:tplc="0409001B" w:tentative="1">
+      <w:start w:val="1"/>
+      <w:numFmt w:val="lowerRoman"/>
+      <w:lvlText w:val="%9."/>
+      <w:lvlJc w:val="right"/>
+      <w:pPr>
+        <w:ind w:left="6480" w:hanging="180"/>
+      </w:pPr>
+    </w:lvl>
+  </w:abstractNum>
+  <w:abstractNum w:abstractNumId="3">
     <w:nsid w:val="13F561D5"/>
     <w:multiLevelType w:val="hybridMultilevel"/>
     <w:tmpl w:val="FA064CCC"/>
@@ -5184,7 +5265,7 @@
       </w:rPr>
     </w:lvl>
   </w:abstractNum>
-  <w:abstractNum w:abstractNumId="3">
+  <w:abstractNum w:abstractNumId="4">
     <w:nsid w:val="14A123B6"/>
     <w:multiLevelType w:val="multilevel"/>
     <w:tmpl w:val="57AA7218"/>
@@ -5297,7 +5378,93 @@
       </w:pPr>
     </w:lvl>
   </w:abstractNum>
-  <w:abstractNum w:abstractNumId="4">
+  <w:abstractNum w:abstractNumId="5">
+    <w:nsid w:val="30AA3452"/>
+    <w:multiLevelType w:val="hybridMultilevel"/>
+    <w:tmpl w:val="E1E00344"/>
+    <w:lvl w:ilvl="0" w:tplc="0409000F">
+      <w:start w:val="1"/>
+      <w:numFmt w:val="decimal"/>
+      <w:lvlText w:val="%1."/>
+      <w:lvlJc w:val="left"/>
+      <w:pPr>
+        <w:ind w:left="720" w:hanging="360"/>
+      </w:pPr>
+    </w:lvl>
+    <w:lvl w:ilvl="1" w:tplc="04090019" w:tentative="1">
+      <w:start w:val="1"/>
+      <w:numFmt w:val="lowerLetter"/>
+      <w:lvlText w:val="%2."/>
+      <w:lvlJc w:val="left"/>
+      <w:pPr>
+        <w:ind w:left="1440" w:hanging="360"/>
+      </w:pPr>
+    </w:lvl>
+    <w:lvl w:ilvl="2" w:tplc="0409001B" w:tentative="1">
+      <w:start w:val="1"/>
+      <w:numFmt w:val="lowerRoman"/>
+      <w:lvlText w:val="%3."/>
+      <w:lvlJc w:val="right"/>
+      <w:pPr>
+        <w:ind w:left="2160" w:hanging="180"/>
+      </w:pPr>
+    </w:lvl>
+    <w:lvl w:ilvl="3" w:tplc="0409000F" w:tentative="1">
+      <w:start w:val="1"/>
+      <w:numFmt w:val="decimal"/>
+      <w:lvlText w:val="%4."/>
+      <w:lvlJc w:val="left"/>
+      <w:pPr>
+        <w:ind w:left="2880" w:hanging="360"/>
+      </w:pPr>
+    </w:lvl>
+    <w:lvl w:ilvl="4" w:tplc="04090019" w:tentative="1">
+      <w:start w:val="1"/>
+      <w:numFmt w:val="lowerLetter"/>
+      <w:lvlText w:val="%5."/>
+      <w:lvlJc w:val="left"/>
+      <w:pPr>
+        <w:ind w:left="3600" w:hanging="360"/>
+      </w:pPr>
+    </w:lvl>
+    <w:lvl w:ilvl="5" w:tplc="0409001B" w:tentative="1">
+      <w:start w:val="1"/>
+      <w:numFmt w:val="lowerRoman"/>
+      <w:lvlText w:val="%6."/>
+      <w:lvlJc w:val="right"/>
+      <w:pPr>
+        <w:ind w:left="4320" w:hanging="180"/>
+      </w:pPr>
+    </w:lvl>
+    <w:lvl w:ilvl="6" w:tplc="0409000F" w:tentative="1">
+      <w:start w:val="1"/>
+      <w:numFmt w:val="decimal"/>
+      <w:lvlText w:val="%7."/>
+      <w:lvlJc w:val="left"/>
+      <w:pPr>
+        <w:ind w:left="5040" w:hanging="360"/>
+      </w:pPr>
+    </w:lvl>
+    <w:lvl w:ilvl="7" w:tplc="04090019" w:tentative="1">
+      <w:start w:val="1"/>
+      <w:numFmt w:val="lowerLetter"/>
+      <w:lvlText w:val="%8."/>
+      <w:lvlJc w:val="left"/>
+      <w:pPr>
+        <w:ind w:left="5760" w:hanging="360"/>
+      </w:pPr>
+    </w:lvl>
+    <w:lvl w:ilvl="8" w:tplc="0409001B" w:tentative="1">
+      <w:start w:val="1"/>
+      <w:numFmt w:val="lowerRoman"/>
+      <w:lvlText w:val="%9."/>
+      <w:lvlJc w:val="right"/>
+      <w:pPr>
+        <w:ind w:left="6480" w:hanging="180"/>
+      </w:pPr>
+    </w:lvl>
+  </w:abstractNum>
+  <w:abstractNum w:abstractNumId="6">
     <w:nsid w:val="5E76238D"/>
     <w:multiLevelType w:val="hybridMultilevel"/>
     <w:tmpl w:val="0540AEEC"/>
@@ -5410,7 +5577,7 @@
       </w:rPr>
     </w:lvl>
   </w:abstractNum>
-  <w:abstractNum w:abstractNumId="5">
+  <w:abstractNum w:abstractNumId="7">
     <w:nsid w:val="66133732"/>
     <w:multiLevelType w:val="hybridMultilevel"/>
     <w:tmpl w:val="68447A6A"/>
@@ -5523,7 +5690,7 @@
       </w:rPr>
     </w:lvl>
   </w:abstractNum>
-  <w:abstractNum w:abstractNumId="6">
+  <w:abstractNum w:abstractNumId="8">
     <w:nsid w:val="717D06F0"/>
     <w:multiLevelType w:val="hybridMultilevel"/>
     <w:tmpl w:val="A1A4BD62"/>
@@ -5636,7 +5803,7 @@
       </w:rPr>
     </w:lvl>
   </w:abstractNum>
-  <w:abstractNum w:abstractNumId="7">
+  <w:abstractNum w:abstractNumId="9">
     <w:nsid w:val="7CE64EB1"/>
     <w:multiLevelType w:val="hybridMultilevel"/>
     <w:tmpl w:val="3ABA3CCA"/>
@@ -5749,7 +5916,7 @@
       </w:rPr>
     </w:lvl>
   </w:abstractNum>
-  <w:abstractNum w:abstractNumId="8">
+  <w:abstractNum w:abstractNumId="10">
     <w:nsid w:val="7FD01C23"/>
     <w:multiLevelType w:val="hybridMultilevel"/>
     <w:tmpl w:val="44A03EC0"/>
@@ -5866,28 +6033,34 @@
     <w:abstractNumId w:val="1"/>
   </w:num>
   <w:num w:numId="2">
-    <w:abstractNumId w:val="6"/>
+    <w:abstractNumId w:val="8"/>
   </w:num>
   <w:num w:numId="3">
     <w:abstractNumId w:val="0"/>
   </w:num>
   <w:num w:numId="4">
+    <w:abstractNumId w:val="7"/>
+  </w:num>
+  <w:num w:numId="5">
+    <w:abstractNumId w:val="10"/>
+  </w:num>
+  <w:num w:numId="6">
+    <w:abstractNumId w:val="3"/>
+  </w:num>
+  <w:num w:numId="7">
+    <w:abstractNumId w:val="6"/>
+  </w:num>
+  <w:num w:numId="8">
+    <w:abstractNumId w:val="4"/>
+  </w:num>
+  <w:num w:numId="9">
+    <w:abstractNumId w:val="9"/>
+  </w:num>
+  <w:num w:numId="10">
     <w:abstractNumId w:val="5"/>
   </w:num>
-  <w:num w:numId="5">
-    <w:abstractNumId w:val="8"/>
-  </w:num>
-  <w:num w:numId="6">
+  <w:num w:numId="11">
     <w:abstractNumId w:val="2"/>
-  </w:num>
-  <w:num w:numId="7">
-    <w:abstractNumId w:val="4"/>
-  </w:num>
-  <w:num w:numId="8">
-    <w:abstractNumId w:val="3"/>
-  </w:num>
-  <w:num w:numId="9">
-    <w:abstractNumId w:val="7"/>
   </w:num>
 </w:numbering>
 </file>
@@ -6051,6 +6224,7 @@
   <w:style w:type="character" w:default="1" w:styleId="DefaultParagraphFont">
     <w:name w:val="Default Paragraph Font"/>
     <w:uiPriority w:val="1"/>
+    <w:semiHidden/>
     <w:unhideWhenUsed/>
   </w:style>
   <w:style w:type="table" w:default="1" w:styleId="TableNormal">
@@ -6227,6 +6401,17 @@
     <w:unhideWhenUsed/>
     <w:rsid w:val="00610E04"/>
   </w:style>
+  <w:style w:type="paragraph" w:styleId="ListParagraph">
+    <w:name w:val="List Paragraph"/>
+    <w:basedOn w:val="Normal"/>
+    <w:uiPriority w:val="34"/>
+    <w:qFormat/>
+    <w:rsid w:val="00650C03"/>
+    <w:pPr>
+      <w:ind w:left="720"/>
+      <w:contextualSpacing/>
+    </w:pPr>
+  </w:style>
 </w:styles>
 </file>
 
@@ -6389,6 +6574,7 @@
   <w:style w:type="character" w:default="1" w:styleId="DefaultParagraphFont">
     <w:name w:val="Default Paragraph Font"/>
     <w:uiPriority w:val="1"/>
+    <w:semiHidden/>
     <w:unhideWhenUsed/>
   </w:style>
   <w:style w:type="table" w:default="1" w:styleId="TableNormal">
@@ -6564,6 +6750,17 @@
     <w:semiHidden/>
     <w:unhideWhenUsed/>
     <w:rsid w:val="00610E04"/>
+  </w:style>
+  <w:style w:type="paragraph" w:styleId="ListParagraph">
+    <w:name w:val="List Paragraph"/>
+    <w:basedOn w:val="Normal"/>
+    <w:uiPriority w:val="34"/>
+    <w:qFormat/>
+    <w:rsid w:val="00650C03"/>
+    <w:pPr>
+      <w:ind w:left="720"/>
+      <w:contextualSpacing/>
+    </w:pPr>
   </w:style>
 </w:styles>
 </file>

</xml_diff>